<commit_message>
Updated Scope and Limitation
</commit_message>
<xml_diff>
--- a/BAUTIST_BSIT3D_DDC-OPSRS.docx
+++ b/BAUTIST_BSIT3D_DDC-OPSRS.docx
@@ -277,17 +277,8 @@
           <w:rFonts w:ascii="Times New Roman" w:hAnsi="Times New Roman" w:cs="Times New Roman"/>
           <w:bCs/>
         </w:rPr>
-        <w:t xml:space="preserve">Ian Ray </w:t>
-      </w:r>
-      <w:proofErr w:type="spellStart"/>
-      <w:r>
-        <w:rPr>
-          <w:rFonts w:ascii="Times New Roman" w:hAnsi="Times New Roman" w:cs="Times New Roman"/>
-          <w:bCs/>
-        </w:rPr>
-        <w:t>Meliton</w:t>
-      </w:r>
-      <w:proofErr w:type="spellEnd"/>
+        <w:t>Ian Ray Meliton</w:t>
+      </w:r>
     </w:p>
     <w:p>
       <w:pPr>
@@ -298,7 +289,6 @@
           <w:bCs/>
         </w:rPr>
       </w:pPr>
-      <w:proofErr w:type="spellStart"/>
       <w:r>
         <w:rPr>
           <w:rFonts w:ascii="Times New Roman" w:hAnsi="Times New Roman" w:cs="Times New Roman"/>
@@ -311,15 +301,7 @@
           <w:rFonts w:ascii="Times New Roman" w:hAnsi="Times New Roman" w:cs="Times New Roman"/>
           <w:bCs/>
         </w:rPr>
-        <w:t>ie</w:t>
-      </w:r>
-      <w:proofErr w:type="spellEnd"/>
-      <w:r>
-        <w:rPr>
-          <w:rFonts w:ascii="Times New Roman" w:hAnsi="Times New Roman" w:cs="Times New Roman"/>
-          <w:bCs/>
-        </w:rPr>
-        <w:t xml:space="preserve"> Fernandez</w:t>
+        <w:t>ie Fernandez</w:t>
       </w:r>
     </w:p>
     <w:p>
@@ -331,21 +313,12 @@
           <w:bCs/>
         </w:rPr>
       </w:pPr>
-      <w:proofErr w:type="spellStart"/>
       <w:r>
         <w:rPr>
           <w:rFonts w:ascii="Times New Roman" w:hAnsi="Times New Roman" w:cs="Times New Roman"/>
           <w:bCs/>
         </w:rPr>
-        <w:t>Kristoffer</w:t>
-      </w:r>
-      <w:proofErr w:type="spellEnd"/>
-      <w:r>
-        <w:rPr>
-          <w:rFonts w:ascii="Times New Roman" w:hAnsi="Times New Roman" w:cs="Times New Roman"/>
-          <w:bCs/>
-        </w:rPr>
-        <w:t xml:space="preserve"> Ian Prado</w:t>
+        <w:t>Kristoffer Ian Prado</w:t>
       </w:r>
     </w:p>
     <w:p>
@@ -362,17 +335,8 @@
           <w:rFonts w:ascii="Times New Roman" w:hAnsi="Times New Roman" w:cs="Times New Roman"/>
           <w:bCs/>
         </w:rPr>
-        <w:t xml:space="preserve">Kenneth Robert </w:t>
-      </w:r>
-      <w:proofErr w:type="spellStart"/>
-      <w:r>
-        <w:rPr>
-          <w:rFonts w:ascii="Times New Roman" w:hAnsi="Times New Roman" w:cs="Times New Roman"/>
-          <w:bCs/>
-        </w:rPr>
-        <w:t>Imalay</w:t>
-      </w:r>
-      <w:proofErr w:type="spellEnd"/>
+        <w:t>Kenneth Robert Imalay</w:t>
+      </w:r>
     </w:p>
     <w:p>
       <w:pPr>
@@ -504,19 +468,11 @@
         </w:rPr>
         <w:t xml:space="preserve"> involved in “</w:t>
       </w:r>
-      <w:proofErr w:type="spellStart"/>
-      <w:r>
-        <w:rPr>
-          <w:rFonts w:ascii="Times New Roman" w:hAnsi="Times New Roman" w:cs="Times New Roman"/>
-        </w:rPr>
-        <w:t>Dreident</w:t>
-      </w:r>
-      <w:proofErr w:type="spellEnd"/>
-      <w:r>
-        <w:rPr>
-          <w:rFonts w:ascii="Times New Roman" w:hAnsi="Times New Roman" w:cs="Times New Roman"/>
-        </w:rPr>
-        <w:t xml:space="preserve"> Dental Care</w:t>
+      <w:r>
+        <w:rPr>
+          <w:rFonts w:ascii="Times New Roman" w:hAnsi="Times New Roman" w:cs="Times New Roman"/>
+        </w:rPr>
+        <w:t>Dreident Dental Care</w:t>
       </w:r>
       <w:r>
         <w:rPr>
@@ -534,7 +490,19 @@
         <w:rPr>
           <w:rFonts w:ascii="Times New Roman" w:hAnsi="Times New Roman" w:cs="Times New Roman"/>
         </w:rPr>
-        <w:t>After some questions with the owner itself, we were able to site that their clinic currently doesn’t have any online or computerized system. We proposed our system titled</w:t>
+        <w:t xml:space="preserve">After </w:t>
+      </w:r>
+      <w:r>
+        <w:rPr>
+          <w:rFonts w:ascii="Times New Roman" w:hAnsi="Times New Roman" w:cs="Times New Roman"/>
+        </w:rPr>
+        <w:t>some questions with the owner herself, we were able to determine</w:t>
+      </w:r>
+      <w:r>
+        <w:rPr>
+          <w:rFonts w:ascii="Times New Roman" w:hAnsi="Times New Roman" w:cs="Times New Roman"/>
+        </w:rPr>
+        <w:t xml:space="preserve"> that their clinic currently doesn’t have any online or computerized system. We proposed our system titled</w:t>
       </w:r>
       <w:r>
         <w:rPr>
@@ -544,73 +512,76 @@
       </w:r>
       <w:r>
         <w:rPr>
+          <w:rFonts w:ascii="Times New Roman" w:hAnsi="Times New Roman" w:cs="Times New Roman"/>
+          <w:bCs/>
+        </w:rPr>
+        <w:t>Dreident Dental Care</w:t>
+      </w:r>
+      <w:r>
+        <w:rPr>
+          <w:rFonts w:ascii="Times New Roman" w:hAnsi="Times New Roman" w:cs="Times New Roman"/>
+          <w:bCs/>
+        </w:rPr>
+        <w:t xml:space="preserve"> Online </w:t>
+      </w:r>
+      <w:r>
+        <w:rPr>
+          <w:rFonts w:ascii="Times New Roman" w:hAnsi="Times New Roman" w:cs="Times New Roman"/>
+          <w:bCs/>
+        </w:rPr>
+        <w:t>Patient</w:t>
+      </w:r>
+      <w:r>
+        <w:rPr>
+          <w:rFonts w:ascii="Times New Roman" w:hAnsi="Times New Roman" w:cs="Times New Roman"/>
+          <w:bCs/>
+        </w:rPr>
+        <w:t>s Scheduling with Reminder System</w:t>
+      </w:r>
+      <w:r>
+        <w:rPr>
           <w:rFonts w:ascii="Times New Roman" w:eastAsia="Times New Roman" w:hAnsi="Times New Roman" w:cs="Times New Roman"/>
         </w:rPr>
-        <w:t>DDC</w:t>
+        <w:t xml:space="preserve"> </w:t>
       </w:r>
       <w:r>
         <w:rPr>
           <w:rFonts w:ascii="Times New Roman" w:eastAsia="Times New Roman" w:hAnsi="Times New Roman" w:cs="Times New Roman"/>
         </w:rPr>
-        <w:t>-OPSRS (</w:t>
-      </w:r>
-      <w:proofErr w:type="spellStart"/>
-      <w:r>
-        <w:rPr>
-          <w:rFonts w:ascii="Times New Roman" w:hAnsi="Times New Roman" w:cs="Times New Roman"/>
-          <w:bCs/>
-        </w:rPr>
-        <w:t>Dreident</w:t>
-      </w:r>
-      <w:proofErr w:type="spellEnd"/>
-      <w:r>
-        <w:rPr>
-          <w:rFonts w:ascii="Times New Roman" w:hAnsi="Times New Roman" w:cs="Times New Roman"/>
-          <w:bCs/>
-        </w:rPr>
-        <w:t xml:space="preserve"> Dental Care</w:t>
-      </w:r>
-      <w:r>
-        <w:rPr>
-          <w:rFonts w:ascii="Times New Roman" w:hAnsi="Times New Roman" w:cs="Times New Roman"/>
-          <w:bCs/>
-        </w:rPr>
-        <w:t xml:space="preserve"> Online </w:t>
-      </w:r>
-      <w:r>
-        <w:rPr>
-          <w:rFonts w:ascii="Times New Roman" w:hAnsi="Times New Roman" w:cs="Times New Roman"/>
-          <w:bCs/>
-        </w:rPr>
-        <w:t>Patient</w:t>
-      </w:r>
-      <w:r>
-        <w:rPr>
-          <w:rFonts w:ascii="Times New Roman" w:hAnsi="Times New Roman" w:cs="Times New Roman"/>
-          <w:bCs/>
-        </w:rPr>
-        <w:t>s Scheduling with Reminder System</w:t>
+        <w:t>(DDC-OPSRS)</w:t>
       </w:r>
       <w:r>
         <w:rPr>
           <w:rFonts w:ascii="Times New Roman" w:eastAsia="Times New Roman" w:hAnsi="Times New Roman" w:cs="Times New Roman"/>
         </w:rPr>
-        <w:t>)</w:t>
+        <w:t xml:space="preserve"> as it was a</w:t>
       </w:r>
       <w:r>
         <w:rPr>
           <w:rFonts w:ascii="Times New Roman" w:eastAsia="Times New Roman" w:hAnsi="Times New Roman" w:cs="Times New Roman"/>
         </w:rPr>
-        <w:t xml:space="preserve"> as it was a great opportunity to significantly help</w:t>
-      </w:r>
-      <w:r>
-        <w:rPr>
-          <w:rFonts w:ascii="Times New Roman" w:hAnsi="Times New Roman" w:cs="Times New Roman"/>
+        <w:t>n</w:t>
+      </w:r>
+      <w:r>
+        <w:rPr>
+          <w:rFonts w:ascii="Times New Roman" w:eastAsia="Times New Roman" w:hAnsi="Times New Roman" w:cs="Times New Roman"/>
         </w:rPr>
         <w:t xml:space="preserve"> </w:t>
       </w:r>
       <w:r>
         <w:rPr>
+          <w:rFonts w:ascii="Times New Roman" w:eastAsia="Times New Roman" w:hAnsi="Times New Roman" w:cs="Times New Roman"/>
+        </w:rPr>
+        <w:t>opportunity to significantly help</w:t>
+      </w:r>
+      <w:r>
+        <w:rPr>
+          <w:rFonts w:ascii="Times New Roman" w:hAnsi="Times New Roman" w:cs="Times New Roman"/>
+        </w:rPr>
+        <w:t xml:space="preserve"> </w:t>
+      </w:r>
+      <w:r>
+        <w:rPr>
           <w:rFonts w:ascii="Times New Roman" w:hAnsi="Times New Roman" w:cs="Times New Roman"/>
         </w:rPr>
         <w:t xml:space="preserve">their clinic. </w:t>
@@ -619,21 +590,79 @@
         <w:rPr>
           <w:rFonts w:ascii="Times New Roman" w:hAnsi="Times New Roman" w:cs="Times New Roman"/>
         </w:rPr>
-        <w:t xml:space="preserve">Our system will replace </w:t>
-      </w:r>
-      <w:proofErr w:type="spellStart"/>
-      <w:r>
-        <w:rPr>
-          <w:rFonts w:ascii="Times New Roman" w:hAnsi="Times New Roman" w:cs="Times New Roman"/>
-        </w:rPr>
-        <w:t>Dreidents</w:t>
-      </w:r>
-      <w:proofErr w:type="spellEnd"/>
-      <w:r>
-        <w:rPr>
-          <w:rFonts w:ascii="Times New Roman" w:hAnsi="Times New Roman" w:cs="Times New Roman"/>
-        </w:rPr>
-        <w:t xml:space="preserve"> Dental Care’s current system where they only keep patient’s information on a piece of card which can easily be lost and it will take space over time. The system will instead store patient’s personal information online and can be easily be accessed by Front Desk or Admin for viewing, editing, or even printing. There will be no need for patients to go to the clinic itself or find a phone just to call the clinic if they don’t have one just to schedule an appoint</w:t>
+        <w:t xml:space="preserve">Our system will replace Dreidents Dental Care’s current system </w:t>
+      </w:r>
+      <w:r>
+        <w:rPr>
+          <w:rFonts w:ascii="Times New Roman" w:hAnsi="Times New Roman" w:cs="Times New Roman"/>
+        </w:rPr>
+        <w:t xml:space="preserve">that </w:t>
+      </w:r>
+      <w:r>
+        <w:rPr>
+          <w:rFonts w:ascii="Times New Roman" w:hAnsi="Times New Roman" w:cs="Times New Roman"/>
+        </w:rPr>
+        <w:t>only keep</w:t>
+      </w:r>
+      <w:r>
+        <w:rPr>
+          <w:rFonts w:ascii="Times New Roman" w:hAnsi="Times New Roman" w:cs="Times New Roman"/>
+        </w:rPr>
+        <w:t>s</w:t>
+      </w:r>
+      <w:r>
+        <w:rPr>
+          <w:rFonts w:ascii="Times New Roman" w:hAnsi="Times New Roman" w:cs="Times New Roman"/>
+        </w:rPr>
+        <w:t xml:space="preserve"> patient’s information on a piece of card whic</w:t>
+      </w:r>
+      <w:r>
+        <w:rPr>
+          <w:rFonts w:ascii="Times New Roman" w:hAnsi="Times New Roman" w:cs="Times New Roman"/>
+        </w:rPr>
+        <w:t>h can easily be lost and</w:t>
+      </w:r>
+      <w:r>
+        <w:rPr>
+          <w:rFonts w:ascii="Times New Roman" w:hAnsi="Times New Roman" w:cs="Times New Roman"/>
+        </w:rPr>
+        <w:t xml:space="preserve"> </w:t>
+      </w:r>
+      <w:r>
+        <w:rPr>
+          <w:rFonts w:ascii="Times New Roman" w:hAnsi="Times New Roman" w:cs="Times New Roman"/>
+        </w:rPr>
+        <w:t xml:space="preserve">will </w:t>
+      </w:r>
+      <w:r>
+        <w:rPr>
+          <w:rFonts w:ascii="Times New Roman" w:hAnsi="Times New Roman" w:cs="Times New Roman"/>
+        </w:rPr>
+        <w:t>take</w:t>
+      </w:r>
+      <w:r>
+        <w:rPr>
+          <w:rFonts w:ascii="Times New Roman" w:hAnsi="Times New Roman" w:cs="Times New Roman"/>
+        </w:rPr>
+        <w:t xml:space="preserve"> up</w:t>
+      </w:r>
+      <w:r>
+        <w:rPr>
+          <w:rFonts w:ascii="Times New Roman" w:hAnsi="Times New Roman" w:cs="Times New Roman"/>
+        </w:rPr>
+        <w:t xml:space="preserve"> space over time. The system will instead store patient’s personal information online and can be easily be accessed by Front Desk or Admin for viewing, editing, or even printing. There will be no need for patients </w:t>
+      </w:r>
+      <w:r>
+        <w:rPr>
+          <w:rFonts w:ascii="Times New Roman" w:hAnsi="Times New Roman" w:cs="Times New Roman"/>
+        </w:rPr>
+        <w:t>to call or go to the clinic itself just</w:t>
+      </w:r>
+      <w:r>
+        <w:rPr>
+          <w:rFonts w:ascii="Times New Roman" w:hAnsi="Times New Roman" w:cs="Times New Roman"/>
+        </w:rPr>
+        <w:t xml:space="preserve"> to schedule an appoint</w:t>
       </w:r>
       <w:r>
         <w:rPr>
@@ -645,13 +674,127 @@
         <w:rPr>
           <w:rFonts w:ascii="Times New Roman" w:hAnsi="Times New Roman" w:cs="Times New Roman"/>
         </w:rPr>
-        <w:t xml:space="preserve"> as our system will enable them to do it online with just a few clicks. They will also get notification once their appointment has been successfully scheduled online via a pop-up on the website and also via text or email as a confirmation. One they have scheduled an appointment, they will get a reminder via text and email the day before their appointment so that they won’t forget. </w:t>
-      </w:r>
-      <w:r>
-        <w:rPr>
-          <w:rFonts w:ascii="Times New Roman" w:hAnsi="Times New Roman" w:cs="Times New Roman"/>
-        </w:rPr>
-        <w:t>The system will get the information needed to send the patients a reminder for their appointment from the email or phone number they enter when they created their online profile. Patients will also be able to view and edit they existing profile if there is some need for changes. The clinic’s front desk or admin will also have an interface to easily track upcoming scheduled appointments of patients. They will also be able to view, edit, remove or even print patient’s information. They can also print weekly, monthly or yearly reports for tracking and storing purposes.</w:t>
+        <w:t>,</w:t>
+      </w:r>
+      <w:r>
+        <w:rPr>
+          <w:rFonts w:ascii="Times New Roman" w:hAnsi="Times New Roman" w:cs="Times New Roman"/>
+        </w:rPr>
+        <w:t xml:space="preserve"> our system will enable them to do it online with j</w:t>
+      </w:r>
+      <w:r>
+        <w:rPr>
+          <w:rFonts w:ascii="Times New Roman" w:hAnsi="Times New Roman" w:cs="Times New Roman"/>
+        </w:rPr>
+        <w:t>ust a few clicks. They will</w:t>
+      </w:r>
+      <w:r>
+        <w:rPr>
+          <w:rFonts w:ascii="Times New Roman" w:hAnsi="Times New Roman" w:cs="Times New Roman"/>
+        </w:rPr>
+        <w:t xml:space="preserve"> get </w:t>
+      </w:r>
+      <w:r>
+        <w:rPr>
+          <w:rFonts w:ascii="Times New Roman" w:hAnsi="Times New Roman" w:cs="Times New Roman"/>
+        </w:rPr>
+        <w:t xml:space="preserve">pop-up </w:t>
+      </w:r>
+      <w:r>
+        <w:rPr>
+          <w:rFonts w:ascii="Times New Roman" w:hAnsi="Times New Roman" w:cs="Times New Roman"/>
+        </w:rPr>
+        <w:t xml:space="preserve">notification </w:t>
+      </w:r>
+      <w:r>
+        <w:rPr>
+          <w:rFonts w:ascii="Times New Roman" w:hAnsi="Times New Roman" w:cs="Times New Roman"/>
+        </w:rPr>
+        <w:t xml:space="preserve">on the website and a confirmation via text or email </w:t>
+      </w:r>
+      <w:r>
+        <w:rPr>
+          <w:rFonts w:ascii="Times New Roman" w:hAnsi="Times New Roman" w:cs="Times New Roman"/>
+        </w:rPr>
+        <w:t xml:space="preserve">once their appointment has been successfully scheduled online. </w:t>
+      </w:r>
+      <w:r>
+        <w:rPr>
+          <w:rFonts w:ascii="Times New Roman" w:hAnsi="Times New Roman" w:cs="Times New Roman"/>
+        </w:rPr>
+        <w:t>They</w:t>
+      </w:r>
+      <w:r>
+        <w:rPr>
+          <w:rFonts w:ascii="Times New Roman" w:hAnsi="Times New Roman" w:cs="Times New Roman"/>
+        </w:rPr>
+        <w:t xml:space="preserve"> will get a reminder via text and email the day before their appointment so that they won’t forget. </w:t>
+      </w:r>
+      <w:r>
+        <w:rPr>
+          <w:rFonts w:ascii="Times New Roman" w:hAnsi="Times New Roman" w:cs="Times New Roman"/>
+        </w:rPr>
+        <w:t>The system will get the information needed to send the patients a reminder for their appointment from the email</w:t>
+      </w:r>
+      <w:r>
+        <w:rPr>
+          <w:rFonts w:ascii="Times New Roman" w:hAnsi="Times New Roman" w:cs="Times New Roman"/>
+        </w:rPr>
+        <w:t xml:space="preserve"> address</w:t>
+      </w:r>
+      <w:r>
+        <w:rPr>
+          <w:rFonts w:ascii="Times New Roman" w:hAnsi="Times New Roman" w:cs="Times New Roman"/>
+        </w:rPr>
+        <w:t xml:space="preserve"> or phone number they enter when they created their online profile. Patients will al</w:t>
+      </w:r>
+      <w:r>
+        <w:rPr>
+          <w:rFonts w:ascii="Times New Roman" w:hAnsi="Times New Roman" w:cs="Times New Roman"/>
+        </w:rPr>
+        <w:t>so be able to view and edit their</w:t>
+      </w:r>
+      <w:r>
+        <w:rPr>
+          <w:rFonts w:ascii="Times New Roman" w:hAnsi="Times New Roman" w:cs="Times New Roman"/>
+        </w:rPr>
+        <w:t xml:space="preserve"> ex</w:t>
+      </w:r>
+      <w:r>
+        <w:rPr>
+          <w:rFonts w:ascii="Times New Roman" w:hAnsi="Times New Roman" w:cs="Times New Roman"/>
+        </w:rPr>
+        <w:t xml:space="preserve">isting profile if there is </w:t>
+      </w:r>
+      <w:r>
+        <w:rPr>
+          <w:rFonts w:ascii="Times New Roman" w:hAnsi="Times New Roman" w:cs="Times New Roman"/>
+        </w:rPr>
+        <w:t>need for changes. The clinic’s front desk or admin will also have an interface to easily track upcoming scheduled</w:t>
+      </w:r>
+      <w:r>
+        <w:rPr>
+          <w:rFonts w:ascii="Times New Roman" w:hAnsi="Times New Roman" w:cs="Times New Roman"/>
+        </w:rPr>
+        <w:t xml:space="preserve"> appointments</w:t>
+      </w:r>
+      <w:r>
+        <w:rPr>
+          <w:rFonts w:ascii="Times New Roman" w:hAnsi="Times New Roman" w:cs="Times New Roman"/>
+        </w:rPr>
+        <w:t>. They will also be abl</w:t>
+      </w:r>
+      <w:r>
+        <w:rPr>
+          <w:rFonts w:ascii="Times New Roman" w:hAnsi="Times New Roman" w:cs="Times New Roman"/>
+        </w:rPr>
+        <w:t>e to view, edit, remove or print patient</w:t>
+      </w:r>
+      <w:r>
+        <w:rPr>
+          <w:rFonts w:ascii="Times New Roman" w:hAnsi="Times New Roman" w:cs="Times New Roman"/>
+        </w:rPr>
+        <w:t xml:space="preserve"> information. They can also print weekly, monthly or yearly reports for tracking and storing purposes.</w:t>
       </w:r>
     </w:p>
     <w:p>
@@ -831,28 +974,26 @@
         </w:rPr>
         <w:t xml:space="preserve">The </w:t>
       </w:r>
-      <w:proofErr w:type="spellStart"/>
       <w:r>
         <w:rPr>
           <w:rFonts w:ascii="Times New Roman" w:hAnsi="Times New Roman" w:cs="Times New Roman"/>
           <w:shd w:val="clear" w:color="auto" w:fill="FFFFFF"/>
         </w:rPr>
-        <w:t>Dreidents</w:t>
-      </w:r>
-      <w:proofErr w:type="spellEnd"/>
+        <w:t>Dreidents Dental Care was</w:t>
+      </w:r>
       <w:r>
         <w:rPr>
           <w:rFonts w:ascii="Times New Roman" w:hAnsi="Times New Roman" w:cs="Times New Roman"/>
           <w:shd w:val="clear" w:color="auto" w:fill="FFFFFF"/>
         </w:rPr>
-        <w:t xml:space="preserve"> Dental Care was</w:t>
+        <w:t xml:space="preserve"> established </w:t>
       </w:r>
       <w:r>
         <w:rPr>
           <w:rFonts w:ascii="Times New Roman" w:hAnsi="Times New Roman" w:cs="Times New Roman"/>
           <w:shd w:val="clear" w:color="auto" w:fill="FFFFFF"/>
         </w:rPr>
-        <w:t xml:space="preserve"> established last May 29, 2017. </w:t>
+        <w:t xml:space="preserve">May 29, 2017. </w:t>
       </w:r>
       <w:r>
         <w:rPr>
@@ -866,36 +1007,195 @@
           <w:rFonts w:ascii="Times New Roman" w:hAnsi="Times New Roman" w:cs="Times New Roman"/>
           <w:shd w:val="clear" w:color="auto" w:fill="FFFFFF"/>
         </w:rPr>
-        <w:t>linic was derived from the German word, “</w:t>
-      </w:r>
-      <w:proofErr w:type="spellStart"/>
+        <w:t>linic was derived from the German word, “Drei” which means “three”</w:t>
+      </w:r>
       <w:r>
         <w:rPr>
           <w:rFonts w:ascii="Times New Roman" w:hAnsi="Times New Roman" w:cs="Times New Roman"/>
           <w:shd w:val="clear" w:color="auto" w:fill="FFFFFF"/>
         </w:rPr>
-        <w:t>Drei</w:t>
-      </w:r>
-      <w:proofErr w:type="spellEnd"/>
+        <w:t xml:space="preserve"> as there were 3 dentists that founded the clinic</w:t>
+      </w:r>
       <w:r>
         <w:rPr>
           <w:rFonts w:ascii="Times New Roman" w:hAnsi="Times New Roman" w:cs="Times New Roman"/>
           <w:shd w:val="clear" w:color="auto" w:fill="FFFFFF"/>
         </w:rPr>
-        <w:t>” which means “three”</w:t>
+        <w:t>.</w:t>
       </w:r>
       <w:r>
         <w:rPr>
           <w:rFonts w:ascii="Times New Roman" w:hAnsi="Times New Roman" w:cs="Times New Roman"/>
           <w:shd w:val="clear" w:color="auto" w:fill="FFFFFF"/>
         </w:rPr>
-        <w:t xml:space="preserve"> as there were 3 dentists that founded the clinic</w:t>
+        <w:t xml:space="preserve"> The clinic</w:t>
       </w:r>
       <w:r>
         <w:rPr>
           <w:rFonts w:ascii="Times New Roman" w:hAnsi="Times New Roman" w:cs="Times New Roman"/>
           <w:shd w:val="clear" w:color="auto" w:fill="FFFFFF"/>
         </w:rPr>
+        <w:t xml:space="preserve"> is </w:t>
+      </w:r>
+      <w:r>
+        <w:rPr>
+          <w:rFonts w:ascii="Times New Roman" w:hAnsi="Times New Roman" w:cs="Times New Roman"/>
+          <w:shd w:val="clear" w:color="auto" w:fill="FFFFFF"/>
+        </w:rPr>
+        <w:t>l</w:t>
+      </w:r>
+      <w:r>
+        <w:rPr>
+          <w:rFonts w:ascii="Times New Roman" w:hAnsi="Times New Roman" w:cs="Times New Roman"/>
+          <w:shd w:val="clear" w:color="auto" w:fill="FFFFFF"/>
+        </w:rPr>
+        <w:t>ocated at #23 Huervana St. Brgy, Railway, Lapaz Iloilo</w:t>
+      </w:r>
+      <w:r>
+        <w:rPr>
+          <w:rFonts w:ascii="Times New Roman" w:hAnsi="Times New Roman" w:cs="Times New Roman"/>
+          <w:shd w:val="clear" w:color="auto" w:fill="FFFFFF"/>
+        </w:rPr>
+        <w:t xml:space="preserve"> City and their c</w:t>
+      </w:r>
+      <w:r>
+        <w:rPr>
+          <w:rFonts w:ascii="Times New Roman" w:hAnsi="Times New Roman" w:cs="Times New Roman"/>
+          <w:shd w:val="clear" w:color="auto" w:fill="FFFFFF"/>
+        </w:rPr>
+        <w:t xml:space="preserve">linic hours are </w:t>
+      </w:r>
+      <w:r>
+        <w:rPr>
+          <w:rFonts w:ascii="Times New Roman" w:hAnsi="Times New Roman" w:cs="Times New Roman"/>
+          <w:shd w:val="clear" w:color="auto" w:fill="FFFFFF"/>
+        </w:rPr>
+        <w:t>Monday to Saturday 9:00am-12:00noon and 1:00pm-5:00pm and Sunday by appointment.</w:t>
+      </w:r>
+      <w:r>
+        <w:rPr>
+          <w:rFonts w:ascii="Times New Roman" w:hAnsi="Times New Roman" w:cs="Times New Roman"/>
+          <w:shd w:val="clear" w:color="auto" w:fill="FFFFFF"/>
+        </w:rPr>
+        <w:t xml:space="preserve"> Dreidents Dental Care is</w:t>
+      </w:r>
+      <w:r>
+        <w:rPr>
+          <w:rFonts w:ascii="Times New Roman" w:hAnsi="Times New Roman" w:cs="Times New Roman"/>
+          <w:shd w:val="clear" w:color="auto" w:fill="FFFFFF"/>
+        </w:rPr>
+        <w:t xml:space="preserve"> owned by the Cavan family (</w:t>
+      </w:r>
+      <w:r>
+        <w:rPr>
+          <w:rFonts w:ascii="Times New Roman" w:hAnsi="Times New Roman" w:cs="Times New Roman"/>
+          <w:shd w:val="clear" w:color="auto" w:fill="FFFFFF"/>
+        </w:rPr>
+        <w:t>dentist by profession</w:t>
+      </w:r>
+      <w:r>
+        <w:rPr>
+          <w:rFonts w:ascii="Times New Roman" w:hAnsi="Times New Roman" w:cs="Times New Roman"/>
+          <w:shd w:val="clear" w:color="auto" w:fill="FFFFFF"/>
+        </w:rPr>
+        <w:t>)</w:t>
+      </w:r>
+      <w:r>
+        <w:rPr>
+          <w:rFonts w:ascii="Times New Roman" w:hAnsi="Times New Roman" w:cs="Times New Roman"/>
+          <w:shd w:val="clear" w:color="auto" w:fill="FFFFFF"/>
+        </w:rPr>
+        <w:t xml:space="preserve"> </w:t>
+      </w:r>
+      <w:r>
+        <w:rPr>
+          <w:rFonts w:ascii="Times New Roman" w:hAnsi="Times New Roman" w:cs="Times New Roman"/>
+          <w:shd w:val="clear" w:color="auto" w:fill="FFFFFF"/>
+        </w:rPr>
+        <w:t>together with their</w:t>
+      </w:r>
+      <w:r>
+        <w:rPr>
+          <w:rFonts w:ascii="Times New Roman" w:hAnsi="Times New Roman" w:cs="Times New Roman"/>
+          <w:shd w:val="clear" w:color="auto" w:fill="FFFFFF"/>
+        </w:rPr>
+        <w:t xml:space="preserve"> close friend</w:t>
+      </w:r>
+      <w:r>
+        <w:rPr>
+          <w:rFonts w:ascii="Times New Roman" w:hAnsi="Times New Roman" w:cs="Times New Roman"/>
+          <w:shd w:val="clear" w:color="auto" w:fill="FFFFFF"/>
+        </w:rPr>
+        <w:t>s</w:t>
+      </w:r>
+      <w:r>
+        <w:rPr>
+          <w:rFonts w:ascii="Times New Roman" w:hAnsi="Times New Roman" w:cs="Times New Roman"/>
+          <w:shd w:val="clear" w:color="auto" w:fill="FFFFFF"/>
+        </w:rPr>
+        <w:t xml:space="preserve">. </w:t>
+      </w:r>
+      <w:r>
+        <w:rPr>
+          <w:rFonts w:ascii="Times New Roman" w:hAnsi="Times New Roman" w:cs="Times New Roman"/>
+          <w:shd w:val="clear" w:color="auto" w:fill="FFFFFF"/>
+        </w:rPr>
+        <w:t>T</w:t>
+      </w:r>
+      <w:r>
+        <w:rPr>
+          <w:rFonts w:ascii="Times New Roman" w:hAnsi="Times New Roman" w:cs="Times New Roman"/>
+          <w:shd w:val="clear" w:color="auto" w:fill="FFFFFF"/>
+        </w:rPr>
+        <w:t>here are two dentists that</w:t>
+      </w:r>
+      <w:r>
+        <w:rPr>
+          <w:rFonts w:ascii="Times New Roman" w:hAnsi="Times New Roman" w:cs="Times New Roman"/>
+          <w:shd w:val="clear" w:color="auto" w:fill="FFFFFF"/>
+        </w:rPr>
+        <w:t xml:space="preserve"> </w:t>
+      </w:r>
+      <w:r>
+        <w:rPr>
+          <w:rFonts w:ascii="Times New Roman" w:hAnsi="Times New Roman" w:cs="Times New Roman"/>
+          <w:shd w:val="clear" w:color="auto" w:fill="FFFFFF"/>
+        </w:rPr>
+        <w:t xml:space="preserve">are </w:t>
+      </w:r>
+      <w:r>
+        <w:rPr>
+          <w:rFonts w:ascii="Times New Roman" w:hAnsi="Times New Roman" w:cs="Times New Roman"/>
+          <w:shd w:val="clear" w:color="auto" w:fill="FFFFFF"/>
+        </w:rPr>
+        <w:t xml:space="preserve">regularly on duty and one dentist </w:t>
+      </w:r>
+      <w:r>
+        <w:rPr>
+          <w:rFonts w:ascii="Times New Roman" w:hAnsi="Times New Roman" w:cs="Times New Roman"/>
+          <w:shd w:val="clear" w:color="auto" w:fill="FFFFFF"/>
+        </w:rPr>
+        <w:t xml:space="preserve">who </w:t>
+      </w:r>
+      <w:r>
+        <w:rPr>
+          <w:rFonts w:ascii="Times New Roman" w:hAnsi="Times New Roman" w:cs="Times New Roman"/>
+          <w:shd w:val="clear" w:color="auto" w:fill="FFFFFF"/>
+        </w:rPr>
+        <w:t>is on</w:t>
+      </w:r>
+      <w:r>
+        <w:rPr>
+          <w:rFonts w:ascii="Times New Roman" w:hAnsi="Times New Roman" w:cs="Times New Roman"/>
+          <w:shd w:val="clear" w:color="auto" w:fill="FFFFFF"/>
+        </w:rPr>
+        <w:t xml:space="preserve"> call</w:t>
+      </w:r>
+      <w:r>
+        <w:rPr>
+          <w:rFonts w:ascii="Times New Roman" w:hAnsi="Times New Roman" w:cs="Times New Roman"/>
+          <w:shd w:val="clear" w:color="auto" w:fill="FFFFFF"/>
+        </w:rPr>
         <w:t>.</w:t>
       </w:r>
       <w:r>
@@ -903,220 +1203,56 @@
           <w:rFonts w:ascii="Times New Roman" w:hAnsi="Times New Roman" w:cs="Times New Roman"/>
           <w:shd w:val="clear" w:color="auto" w:fill="FFFFFF"/>
         </w:rPr>
-        <w:t xml:space="preserve"> The clinic</w:t>
+        <w:t xml:space="preserve"> </w:t>
       </w:r>
       <w:r>
         <w:rPr>
           <w:rFonts w:ascii="Times New Roman" w:hAnsi="Times New Roman" w:cs="Times New Roman"/>
           <w:shd w:val="clear" w:color="auto" w:fill="FFFFFF"/>
         </w:rPr>
-        <w:t xml:space="preserve"> is </w:t>
+        <w:t>The</w:t>
       </w:r>
       <w:r>
         <w:rPr>
           <w:rFonts w:ascii="Times New Roman" w:hAnsi="Times New Roman" w:cs="Times New Roman"/>
           <w:shd w:val="clear" w:color="auto" w:fill="FFFFFF"/>
         </w:rPr>
-        <w:t>l</w:t>
+        <w:t xml:space="preserve"> three </w:t>
       </w:r>
       <w:r>
         <w:rPr>
           <w:rFonts w:ascii="Times New Roman" w:hAnsi="Times New Roman" w:cs="Times New Roman"/>
           <w:shd w:val="clear" w:color="auto" w:fill="FFFFFF"/>
         </w:rPr>
-        <w:t xml:space="preserve">ocated at #23 </w:t>
-      </w:r>
-      <w:proofErr w:type="spellStart"/>
+        <w:t xml:space="preserve">dentist </w:t>
+      </w:r>
       <w:r>
         <w:rPr>
           <w:rFonts w:ascii="Times New Roman" w:hAnsi="Times New Roman" w:cs="Times New Roman"/>
           <w:shd w:val="clear" w:color="auto" w:fill="FFFFFF"/>
         </w:rPr>
-        <w:t>Huervana</w:t>
-      </w:r>
-      <w:proofErr w:type="spellEnd"/>
+        <w:t xml:space="preserve">offer </w:t>
+      </w:r>
       <w:r>
         <w:rPr>
           <w:rFonts w:ascii="Times New Roman" w:hAnsi="Times New Roman" w:cs="Times New Roman"/>
           <w:shd w:val="clear" w:color="auto" w:fill="FFFFFF"/>
         </w:rPr>
-        <w:t xml:space="preserve"> St. </w:t>
-      </w:r>
-      <w:proofErr w:type="spellStart"/>
+        <w:t>general dental services</w:t>
+      </w:r>
       <w:r>
         <w:rPr>
           <w:rFonts w:ascii="Times New Roman" w:hAnsi="Times New Roman" w:cs="Times New Roman"/>
           <w:shd w:val="clear" w:color="auto" w:fill="FFFFFF"/>
         </w:rPr>
-        <w:t>Brgy</w:t>
-      </w:r>
-      <w:proofErr w:type="spellEnd"/>
+        <w:t>.</w:t>
+      </w:r>
       <w:r>
         <w:rPr>
           <w:rFonts w:ascii="Times New Roman" w:hAnsi="Times New Roman" w:cs="Times New Roman"/>
           <w:shd w:val="clear" w:color="auto" w:fill="FFFFFF"/>
         </w:rPr>
-        <w:t xml:space="preserve">, Railway, </w:t>
-      </w:r>
-      <w:proofErr w:type="spellStart"/>
-      <w:r>
-        <w:rPr>
-          <w:rFonts w:ascii="Times New Roman" w:hAnsi="Times New Roman" w:cs="Times New Roman"/>
-          <w:shd w:val="clear" w:color="auto" w:fill="FFFFFF"/>
-        </w:rPr>
-        <w:t>Lapaz</w:t>
-      </w:r>
-      <w:proofErr w:type="spellEnd"/>
-      <w:r>
-        <w:rPr>
-          <w:rFonts w:ascii="Times New Roman" w:hAnsi="Times New Roman" w:cs="Times New Roman"/>
-          <w:shd w:val="clear" w:color="auto" w:fill="FFFFFF"/>
-        </w:rPr>
-        <w:t xml:space="preserve"> Iloilo</w:t>
-      </w:r>
-      <w:r>
-        <w:rPr>
-          <w:rFonts w:ascii="Times New Roman" w:hAnsi="Times New Roman" w:cs="Times New Roman"/>
-          <w:shd w:val="clear" w:color="auto" w:fill="FFFFFF"/>
-        </w:rPr>
-        <w:t xml:space="preserve"> City and their c</w:t>
-      </w:r>
-      <w:r>
-        <w:rPr>
-          <w:rFonts w:ascii="Times New Roman" w:hAnsi="Times New Roman" w:cs="Times New Roman"/>
-          <w:shd w:val="clear" w:color="auto" w:fill="FFFFFF"/>
-        </w:rPr>
-        <w:t>linic hours is from Monday to Saturday 9:00am-12:00noon and 1:00pm-5:00pm and Sunday by appointment.</w:t>
-      </w:r>
-      <w:r>
-        <w:rPr>
-          <w:rFonts w:ascii="Times New Roman" w:hAnsi="Times New Roman" w:cs="Times New Roman"/>
-          <w:shd w:val="clear" w:color="auto" w:fill="FFFFFF"/>
-        </w:rPr>
-        <w:t xml:space="preserve"> </w:t>
-      </w:r>
-      <w:proofErr w:type="spellStart"/>
-      <w:r>
-        <w:rPr>
-          <w:rFonts w:ascii="Times New Roman" w:hAnsi="Times New Roman" w:cs="Times New Roman"/>
-          <w:shd w:val="clear" w:color="auto" w:fill="FFFFFF"/>
-        </w:rPr>
-        <w:t>Dreidents</w:t>
-      </w:r>
-      <w:proofErr w:type="spellEnd"/>
-      <w:r>
-        <w:rPr>
-          <w:rFonts w:ascii="Times New Roman" w:hAnsi="Times New Roman" w:cs="Times New Roman"/>
-          <w:shd w:val="clear" w:color="auto" w:fill="FFFFFF"/>
-        </w:rPr>
-        <w:t xml:space="preserve"> Dental Care is</w:t>
-      </w:r>
-      <w:r>
-        <w:rPr>
-          <w:rFonts w:ascii="Times New Roman" w:hAnsi="Times New Roman" w:cs="Times New Roman"/>
-          <w:shd w:val="clear" w:color="auto" w:fill="FFFFFF"/>
-        </w:rPr>
-        <w:t xml:space="preserve"> owned by the </w:t>
-      </w:r>
-      <w:proofErr w:type="spellStart"/>
-      <w:r>
-        <w:rPr>
-          <w:rFonts w:ascii="Times New Roman" w:hAnsi="Times New Roman" w:cs="Times New Roman"/>
-          <w:shd w:val="clear" w:color="auto" w:fill="FFFFFF"/>
-        </w:rPr>
-        <w:t>Cavan</w:t>
-      </w:r>
-      <w:proofErr w:type="spellEnd"/>
-      <w:r>
-        <w:rPr>
-          <w:rFonts w:ascii="Times New Roman" w:hAnsi="Times New Roman" w:cs="Times New Roman"/>
-          <w:shd w:val="clear" w:color="auto" w:fill="FFFFFF"/>
-        </w:rPr>
-        <w:t xml:space="preserve"> Family which are dentist by profession </w:t>
-      </w:r>
-      <w:r>
-        <w:rPr>
-          <w:rFonts w:ascii="Times New Roman" w:hAnsi="Times New Roman" w:cs="Times New Roman"/>
-          <w:shd w:val="clear" w:color="auto" w:fill="FFFFFF"/>
-        </w:rPr>
-        <w:t>together with their</w:t>
-      </w:r>
-      <w:r>
-        <w:rPr>
-          <w:rFonts w:ascii="Times New Roman" w:hAnsi="Times New Roman" w:cs="Times New Roman"/>
-          <w:shd w:val="clear" w:color="auto" w:fill="FFFFFF"/>
-        </w:rPr>
-        <w:t xml:space="preserve"> close friend</w:t>
-      </w:r>
-      <w:r>
-        <w:rPr>
-          <w:rFonts w:ascii="Times New Roman" w:hAnsi="Times New Roman" w:cs="Times New Roman"/>
-          <w:shd w:val="clear" w:color="auto" w:fill="FFFFFF"/>
-        </w:rPr>
-        <w:t>s</w:t>
-      </w:r>
-      <w:r>
-        <w:rPr>
-          <w:rFonts w:ascii="Times New Roman" w:hAnsi="Times New Roman" w:cs="Times New Roman"/>
-          <w:shd w:val="clear" w:color="auto" w:fill="FFFFFF"/>
-        </w:rPr>
-        <w:t xml:space="preserve">. </w:t>
-      </w:r>
-      <w:r>
-        <w:rPr>
-          <w:rFonts w:ascii="Times New Roman" w:hAnsi="Times New Roman" w:cs="Times New Roman"/>
-          <w:shd w:val="clear" w:color="auto" w:fill="FFFFFF"/>
-        </w:rPr>
-        <w:t>Currently, there are two dentists that</w:t>
-      </w:r>
-      <w:r>
-        <w:rPr>
-          <w:rFonts w:ascii="Times New Roman" w:hAnsi="Times New Roman" w:cs="Times New Roman"/>
-          <w:shd w:val="clear" w:color="auto" w:fill="FFFFFF"/>
-        </w:rPr>
-        <w:t xml:space="preserve"> regularly on duty and one dentist is on call with a secretary/receptionist. At the moment the three dentist ha</w:t>
-      </w:r>
-      <w:r>
-        <w:rPr>
-          <w:rFonts w:ascii="Times New Roman" w:hAnsi="Times New Roman" w:cs="Times New Roman"/>
-          <w:shd w:val="clear" w:color="auto" w:fill="FFFFFF"/>
-        </w:rPr>
-        <w:t>s</w:t>
-      </w:r>
-      <w:r>
-        <w:rPr>
-          <w:rFonts w:ascii="Times New Roman" w:hAnsi="Times New Roman" w:cs="Times New Roman"/>
-          <w:shd w:val="clear" w:color="auto" w:fill="FFFFFF"/>
-        </w:rPr>
-        <w:t xml:space="preserve"> no specialization. The services</w:t>
-      </w:r>
-      <w:r>
-        <w:rPr>
-          <w:rFonts w:ascii="Times New Roman" w:hAnsi="Times New Roman" w:cs="Times New Roman"/>
-          <w:shd w:val="clear" w:color="auto" w:fill="FFFFFF"/>
-        </w:rPr>
-        <w:t xml:space="preserve"> they offer </w:t>
-      </w:r>
-      <w:r>
-        <w:rPr>
-          <w:rFonts w:ascii="Times New Roman" w:hAnsi="Times New Roman" w:cs="Times New Roman"/>
-          <w:shd w:val="clear" w:color="auto" w:fill="FFFFFF"/>
-        </w:rPr>
-        <w:t>for the meantime</w:t>
-      </w:r>
-      <w:r>
-        <w:rPr>
-          <w:rFonts w:ascii="Times New Roman" w:hAnsi="Times New Roman" w:cs="Times New Roman"/>
-          <w:shd w:val="clear" w:color="auto" w:fill="FFFFFF"/>
-        </w:rPr>
-        <w:t xml:space="preserve"> are</w:t>
-      </w:r>
-      <w:r>
-        <w:rPr>
-          <w:rFonts w:ascii="Times New Roman" w:hAnsi="Times New Roman" w:cs="Times New Roman"/>
-          <w:shd w:val="clear" w:color="auto" w:fill="FFFFFF"/>
-        </w:rPr>
-        <w:t xml:space="preserve"> all for dental purposes.</w:t>
+        <w:t xml:space="preserve"> The clinic also employs a secretary receptionist.</w:t>
       </w:r>
     </w:p>
     <w:p>
@@ -1181,49 +1317,53 @@
           <w:rFonts w:ascii="Times New Roman" w:hAnsi="Times New Roman" w:cs="Times New Roman"/>
         </w:rPr>
       </w:pPr>
-      <w:proofErr w:type="spellStart"/>
-      <w:r>
-        <w:rPr>
-          <w:rFonts w:ascii="Times New Roman" w:hAnsi="Times New Roman" w:cs="Times New Roman"/>
-        </w:rPr>
-        <w:t>Dreidents</w:t>
-      </w:r>
-      <w:proofErr w:type="spellEnd"/>
-      <w:r>
-        <w:rPr>
-          <w:rFonts w:ascii="Times New Roman" w:hAnsi="Times New Roman" w:cs="Times New Roman"/>
-        </w:rPr>
-        <w:t xml:space="preserve"> Dental Care</w:t>
-      </w:r>
-      <w:r>
-        <w:rPr>
-          <w:rFonts w:ascii="Times New Roman" w:hAnsi="Times New Roman" w:cs="Times New Roman"/>
-        </w:rPr>
-        <w:t xml:space="preserve"> currently doesn’t have any</w:t>
-      </w:r>
-      <w:r>
-        <w:rPr>
-          <w:rFonts w:ascii="Times New Roman" w:hAnsi="Times New Roman" w:cs="Times New Roman"/>
-        </w:rPr>
-        <w:t xml:space="preserve"> online or computerized system</w:t>
-      </w:r>
-      <w:r>
-        <w:rPr>
-          <w:rFonts w:ascii="Times New Roman" w:hAnsi="Times New Roman" w:cs="Times New Roman"/>
-        </w:rPr>
-        <w:t xml:space="preserve"> for their </w:t>
-      </w:r>
-      <w:r>
-        <w:rPr>
-          <w:rFonts w:ascii="Times New Roman" w:hAnsi="Times New Roman" w:cs="Times New Roman"/>
-        </w:rPr>
-        <w:t>patient’s</w:t>
-      </w:r>
-      <w:r>
-        <w:rPr>
-          <w:rFonts w:ascii="Times New Roman" w:hAnsi="Times New Roman" w:cs="Times New Roman"/>
-        </w:rPr>
-        <w:t xml:space="preserve"> information and scheduling appointments</w:t>
+      <w:r>
+        <w:rPr>
+          <w:rFonts w:ascii="Times New Roman" w:hAnsi="Times New Roman" w:cs="Times New Roman"/>
+        </w:rPr>
+        <w:t>Dreidents Dental Care</w:t>
+      </w:r>
+      <w:r>
+        <w:rPr>
+          <w:rFonts w:ascii="Times New Roman" w:hAnsi="Times New Roman" w:cs="Times New Roman"/>
+        </w:rPr>
+        <w:t xml:space="preserve"> </w:t>
+      </w:r>
+      <w:r>
+        <w:rPr>
+          <w:rFonts w:ascii="Times New Roman" w:hAnsi="Times New Roman" w:cs="Times New Roman"/>
+        </w:rPr>
+        <w:t>has</w:t>
+      </w:r>
+      <w:r>
+        <w:rPr>
+          <w:rFonts w:ascii="Times New Roman" w:hAnsi="Times New Roman" w:cs="Times New Roman"/>
+        </w:rPr>
+        <w:t xml:space="preserve"> no</w:t>
+      </w:r>
+      <w:r>
+        <w:rPr>
+          <w:rFonts w:ascii="Times New Roman" w:hAnsi="Times New Roman" w:cs="Times New Roman"/>
+        </w:rPr>
+        <w:t xml:space="preserve"> </w:t>
+      </w:r>
+      <w:r>
+        <w:rPr>
+          <w:rFonts w:ascii="Times New Roman" w:hAnsi="Times New Roman" w:cs="Times New Roman"/>
+        </w:rPr>
+        <w:t>online or computerized system</w:t>
+      </w:r>
+      <w:r>
+        <w:rPr>
+          <w:rFonts w:ascii="Times New Roman" w:hAnsi="Times New Roman" w:cs="Times New Roman"/>
+        </w:rPr>
+        <w:t xml:space="preserve"> for patient information or</w:t>
+      </w:r>
+      <w:r>
+        <w:rPr>
+          <w:rFonts w:ascii="Times New Roman" w:hAnsi="Times New Roman" w:cs="Times New Roman"/>
+        </w:rPr>
+        <w:t xml:space="preserve"> scheduling appointments</w:t>
       </w:r>
       <w:r>
         <w:rPr>
@@ -1241,91 +1381,91 @@
         <w:rPr>
           <w:rFonts w:ascii="Times New Roman" w:hAnsi="Times New Roman" w:cs="Times New Roman"/>
         </w:rPr>
-        <w:t xml:space="preserve">Whenever a </w:t>
-      </w:r>
-      <w:r>
-        <w:rPr>
-          <w:rFonts w:ascii="Times New Roman" w:hAnsi="Times New Roman" w:cs="Times New Roman"/>
-        </w:rPr>
-        <w:t>patient</w:t>
-      </w:r>
-      <w:r>
-        <w:rPr>
-          <w:rFonts w:ascii="Times New Roman" w:hAnsi="Times New Roman" w:cs="Times New Roman"/>
-        </w:rPr>
-        <w:t xml:space="preserve"> wants to schedule an appointment, they have to call over the phone or go to the </w:t>
-      </w:r>
-      <w:r>
-        <w:rPr>
-          <w:rFonts w:ascii="Times New Roman" w:hAnsi="Times New Roman" w:cs="Times New Roman"/>
-        </w:rPr>
-        <w:t>dental clinic</w:t>
-      </w:r>
-      <w:r>
-        <w:rPr>
-          <w:rFonts w:ascii="Times New Roman" w:hAnsi="Times New Roman" w:cs="Times New Roman"/>
-        </w:rPr>
-        <w:t xml:space="preserve"> itself just </w:t>
-      </w:r>
-      <w:r>
-        <w:rPr>
-          <w:rFonts w:ascii="Times New Roman" w:hAnsi="Times New Roman" w:cs="Times New Roman"/>
-        </w:rPr>
-        <w:t>to have one scheduled. And</w:t>
-      </w:r>
-      <w:r>
-        <w:rPr>
-          <w:rFonts w:ascii="Times New Roman" w:hAnsi="Times New Roman" w:cs="Times New Roman"/>
-        </w:rPr>
-        <w:t xml:space="preserve"> </w:t>
-      </w:r>
-      <w:r>
-        <w:rPr>
-          <w:rFonts w:ascii="Times New Roman" w:hAnsi="Times New Roman" w:cs="Times New Roman"/>
-        </w:rPr>
-        <w:t>patients</w:t>
-      </w:r>
-      <w:r>
-        <w:rPr>
-          <w:rFonts w:ascii="Times New Roman" w:hAnsi="Times New Roman" w:cs="Times New Roman"/>
-        </w:rPr>
-        <w:t xml:space="preserve"> are only told</w:t>
-      </w:r>
-      <w:r>
-        <w:rPr>
-          <w:rFonts w:ascii="Times New Roman" w:hAnsi="Times New Roman" w:cs="Times New Roman"/>
-        </w:rPr>
-        <w:t xml:space="preserve"> or reminded over the phone a day before</w:t>
-      </w:r>
-      <w:r>
-        <w:rPr>
-          <w:rFonts w:ascii="Times New Roman" w:hAnsi="Times New Roman" w:cs="Times New Roman"/>
-        </w:rPr>
-        <w:t xml:space="preserve"> when the</w:t>
-      </w:r>
-      <w:r>
-        <w:rPr>
-          <w:rFonts w:ascii="Times New Roman" w:hAnsi="Times New Roman" w:cs="Times New Roman"/>
-        </w:rPr>
-        <w:t>ir next appointment will</w:t>
-      </w:r>
-      <w:r>
-        <w:rPr>
-          <w:rFonts w:ascii="Times New Roman" w:hAnsi="Times New Roman" w:cs="Times New Roman"/>
-        </w:rPr>
-        <w:t xml:space="preserve">. Currently the information of the </w:t>
-      </w:r>
-      <w:r>
-        <w:rPr>
-          <w:rFonts w:ascii="Times New Roman" w:hAnsi="Times New Roman" w:cs="Times New Roman"/>
-        </w:rPr>
-        <w:t>patients</w:t>
-      </w:r>
-      <w:r>
-        <w:rPr>
-          <w:rFonts w:ascii="Times New Roman" w:hAnsi="Times New Roman" w:cs="Times New Roman"/>
-        </w:rPr>
-        <w:t xml:space="preserve"> and are only written on a </w:t>
+        <w:t>To</w:t>
+      </w:r>
+      <w:r>
+        <w:rPr>
+          <w:rFonts w:ascii="Times New Roman" w:hAnsi="Times New Roman" w:cs="Times New Roman"/>
+        </w:rPr>
+        <w:t xml:space="preserve"> schedule an appointment, </w:t>
+      </w:r>
+      <w:r>
+        <w:rPr>
+          <w:rFonts w:ascii="Times New Roman" w:hAnsi="Times New Roman" w:cs="Times New Roman"/>
+        </w:rPr>
+        <w:t>patients must</w:t>
+      </w:r>
+      <w:r>
+        <w:rPr>
+          <w:rFonts w:ascii="Times New Roman" w:hAnsi="Times New Roman" w:cs="Times New Roman"/>
+        </w:rPr>
+        <w:t xml:space="preserve"> call or </w:t>
+      </w:r>
+      <w:r>
+        <w:rPr>
+          <w:rFonts w:ascii="Times New Roman" w:hAnsi="Times New Roman" w:cs="Times New Roman"/>
+        </w:rPr>
+        <w:t>visit</w:t>
+      </w:r>
+      <w:r>
+        <w:rPr>
+          <w:rFonts w:ascii="Times New Roman" w:hAnsi="Times New Roman" w:cs="Times New Roman"/>
+        </w:rPr>
+        <w:t xml:space="preserve"> the </w:t>
+      </w:r>
+      <w:r>
+        <w:rPr>
+          <w:rFonts w:ascii="Times New Roman" w:hAnsi="Times New Roman" w:cs="Times New Roman"/>
+        </w:rPr>
+        <w:t>clinic</w:t>
+      </w:r>
+      <w:r>
+        <w:rPr>
+          <w:rFonts w:ascii="Times New Roman" w:hAnsi="Times New Roman" w:cs="Times New Roman"/>
+        </w:rPr>
+        <w:t xml:space="preserve"> itself. P</w:t>
+      </w:r>
+      <w:r>
+        <w:rPr>
+          <w:rFonts w:ascii="Times New Roman" w:hAnsi="Times New Roman" w:cs="Times New Roman"/>
+        </w:rPr>
+        <w:t>atients</w:t>
+      </w:r>
+      <w:r>
+        <w:rPr>
+          <w:rFonts w:ascii="Times New Roman" w:hAnsi="Times New Roman" w:cs="Times New Roman"/>
+        </w:rPr>
+        <w:t xml:space="preserve"> are only reminded by</w:t>
+      </w:r>
+      <w:r>
+        <w:rPr>
+          <w:rFonts w:ascii="Times New Roman" w:hAnsi="Times New Roman" w:cs="Times New Roman"/>
+        </w:rPr>
+        <w:t xml:space="preserve"> phone a day before</w:t>
+      </w:r>
+      <w:r>
+        <w:rPr>
+          <w:rFonts w:ascii="Times New Roman" w:hAnsi="Times New Roman" w:cs="Times New Roman"/>
+        </w:rPr>
+        <w:t xml:space="preserve"> the</w:t>
+      </w:r>
+      <w:r>
+        <w:rPr>
+          <w:rFonts w:ascii="Times New Roman" w:hAnsi="Times New Roman" w:cs="Times New Roman"/>
+        </w:rPr>
+        <w:t>ir next app</w:t>
+      </w:r>
+      <w:r>
+        <w:rPr>
+          <w:rFonts w:ascii="Times New Roman" w:hAnsi="Times New Roman" w:cs="Times New Roman"/>
+        </w:rPr>
+        <w:t>ointment. Patient information are only written i</w:t>
+      </w:r>
+      <w:r>
+        <w:rPr>
+          <w:rFonts w:ascii="Times New Roman" w:hAnsi="Times New Roman" w:cs="Times New Roman"/>
+        </w:rPr>
+        <w:t xml:space="preserve">n a </w:t>
       </w:r>
       <w:r>
         <w:rPr>
@@ -1337,7 +1477,13 @@
         <w:rPr>
           <w:rFonts w:ascii="Times New Roman" w:hAnsi="Times New Roman" w:cs="Times New Roman"/>
         </w:rPr>
-        <w:t xml:space="preserve"> and can be easily lost and takes space on their office.</w:t>
+        <w:t>, which take up space and</w:t>
+      </w:r>
+      <w:r>
+        <w:rPr>
+          <w:rFonts w:ascii="Times New Roman" w:hAnsi="Times New Roman" w:cs="Times New Roman"/>
+        </w:rPr>
+        <w:t xml:space="preserve"> can be easily lost.</w:t>
       </w:r>
     </w:p>
     <w:p>
@@ -1511,103 +1657,85 @@
         <w:ind w:firstLine="720"/>
         <w:jc w:val="both"/>
         <w:rPr>
-          <w:rFonts w:ascii="Times New Roman" w:hAnsi="Times New Roman" w:cs="Times New Roman"/>
-        </w:rPr>
-      </w:pPr>
-      <w:r>
-        <w:rPr>
           <w:rFonts w:ascii="Times New Roman" w:eastAsia="Times New Roman" w:hAnsi="Times New Roman" w:cs="Times New Roman"/>
         </w:rPr>
-        <w:t>The general objective of the DDC</w:t>
-      </w:r>
+      </w:pPr>
       <w:r>
         <w:rPr>
           <w:rFonts w:ascii="Times New Roman" w:eastAsia="Times New Roman" w:hAnsi="Times New Roman" w:cs="Times New Roman"/>
         </w:rPr>
-        <w:t>-OPSRS (</w:t>
-      </w:r>
-      <w:proofErr w:type="spellStart"/>
+        <w:t xml:space="preserve">The general objective of the </w:t>
+      </w:r>
       <w:r>
         <w:rPr>
           <w:rFonts w:ascii="Times New Roman" w:hAnsi="Times New Roman" w:cs="Times New Roman"/>
           <w:bCs/>
         </w:rPr>
-        <w:t>Dreident</w:t>
-      </w:r>
-      <w:proofErr w:type="spellEnd"/>
+        <w:t>Dreident Dental Care</w:t>
+      </w:r>
       <w:r>
         <w:rPr>
           <w:rFonts w:ascii="Times New Roman" w:hAnsi="Times New Roman" w:cs="Times New Roman"/>
           <w:bCs/>
         </w:rPr>
-        <w:t xml:space="preserve"> Dental Care</w:t>
+        <w:t xml:space="preserve"> Online </w:t>
       </w:r>
       <w:r>
         <w:rPr>
           <w:rFonts w:ascii="Times New Roman" w:hAnsi="Times New Roman" w:cs="Times New Roman"/>
           <w:bCs/>
         </w:rPr>
-        <w:t xml:space="preserve"> Online </w:t>
+        <w:t>Patient</w:t>
       </w:r>
       <w:r>
         <w:rPr>
           <w:rFonts w:ascii="Times New Roman" w:hAnsi="Times New Roman" w:cs="Times New Roman"/>
           <w:bCs/>
         </w:rPr>
-        <w:t>Patient</w:t>
-      </w:r>
-      <w:r>
-        <w:rPr>
-          <w:rFonts w:ascii="Times New Roman" w:hAnsi="Times New Roman" w:cs="Times New Roman"/>
-          <w:bCs/>
-        </w:rPr>
         <w:t>s Scheduling with Reminder System</w:t>
       </w:r>
       <w:r>
         <w:rPr>
           <w:rFonts w:ascii="Times New Roman" w:eastAsia="Times New Roman" w:hAnsi="Times New Roman" w:cs="Times New Roman"/>
         </w:rPr>
-        <w:t xml:space="preserve">) is </w:t>
+        <w:t xml:space="preserve"> </w:t>
       </w:r>
       <w:r>
         <w:rPr>
           <w:rFonts w:ascii="Times New Roman" w:eastAsia="Times New Roman" w:hAnsi="Times New Roman" w:cs="Times New Roman"/>
         </w:rPr>
-        <w:t>to lessen the time it takes for pet owners to schedule an appointment for their pets</w:t>
+        <w:t xml:space="preserve">(DDC-OPSRS) </w:t>
       </w:r>
       <w:r>
         <w:rPr>
           <w:rFonts w:ascii="Times New Roman" w:eastAsia="Times New Roman" w:hAnsi="Times New Roman" w:cs="Times New Roman"/>
         </w:rPr>
-        <w:t>. CSAH-OPSRS also gives</w:t>
+        <w:t>is</w:t>
       </w:r>
       <w:r>
         <w:rPr>
           <w:rFonts w:ascii="Times New Roman" w:eastAsia="Times New Roman" w:hAnsi="Times New Roman" w:cs="Times New Roman"/>
         </w:rPr>
-        <w:t xml:space="preserve"> a </w:t>
+        <w:t xml:space="preserve"> to facilitate the process of patient information storage and appointment scheduling. It </w:t>
       </w:r>
       <w:r>
         <w:rPr>
           <w:rFonts w:ascii="Times New Roman" w:eastAsia="Times New Roman" w:hAnsi="Times New Roman" w:cs="Times New Roman"/>
         </w:rPr>
-        <w:t xml:space="preserve">reminder every time an owners pet </w:t>
+        <w:t xml:space="preserve">does this by making </w:t>
       </w:r>
       <w:r>
         <w:rPr>
           <w:rFonts w:ascii="Times New Roman" w:eastAsia="Times New Roman" w:hAnsi="Times New Roman" w:cs="Times New Roman"/>
         </w:rPr>
-        <w:t xml:space="preserve">has a monthly or annual vaccination for their pets. CSAH-OPSRS is generally to remind, monitor, and store information of clients/pet owners in a reliable way possible. </w:t>
-      </w:r>
-    </w:p>
-    <w:p>
-      <w:pPr>
-        <w:spacing w:after="0" w:line="360" w:lineRule="auto"/>
-        <w:jc w:val="both"/>
-        <w:rPr>
-          <w:rFonts w:ascii="Times New Roman" w:hAnsi="Times New Roman" w:cs="Times New Roman"/>
-        </w:rPr>
-      </w:pPr>
+        <w:t>record keeping more efficient and secure</w:t>
+      </w:r>
+      <w:r>
+        <w:rPr>
+          <w:rFonts w:ascii="Times New Roman" w:eastAsia="Times New Roman" w:hAnsi="Times New Roman" w:cs="Times New Roman"/>
+        </w:rPr>
+        <w:t>. It makes it possible for patients to schedule appointments with greater ease and speed, and reminds them of appointments more effectively.</w:t>
+      </w:r>
     </w:p>
     <w:p>
       <w:pPr>
@@ -1637,7 +1765,21 @@
           <w:rFonts w:ascii="Times New Roman" w:hAnsi="Times New Roman" w:cs="Times New Roman"/>
           <w:b/>
         </w:rPr>
-        <w:t>Specific Objective:</w:t>
+        <w:t>Specific Objective</w:t>
+      </w:r>
+      <w:r>
+        <w:rPr>
+          <w:rFonts w:ascii="Times New Roman" w:hAnsi="Times New Roman" w:cs="Times New Roman"/>
+          <w:b/>
+        </w:rPr>
+        <w:t>s</w:t>
+      </w:r>
+      <w:r>
+        <w:rPr>
+          <w:rFonts w:ascii="Times New Roman" w:hAnsi="Times New Roman" w:cs="Times New Roman"/>
+          <w:b/>
+        </w:rPr>
+        <w:t>:</w:t>
       </w:r>
     </w:p>
     <w:p>
@@ -1658,136 +1800,152 @@
         <w:ind w:left="720" w:firstLine="720"/>
         <w:jc w:val="both"/>
         <w:rPr>
-          <w:rFonts w:ascii="Times New Roman" w:hAnsi="Times New Roman" w:cs="Times New Roman"/>
-        </w:rPr>
-      </w:pPr>
-      <w:r>
-        <w:rPr>
-          <w:rFonts w:ascii="Times New Roman" w:hAnsi="Times New Roman" w:cs="Times New Roman"/>
-        </w:rPr>
-        <w:t xml:space="preserve">The specific objectives of the </w:t>
-      </w:r>
-      <w:r>
-        <w:rPr>
           <w:rFonts w:ascii="Times New Roman" w:eastAsia="Times New Roman" w:hAnsi="Times New Roman" w:cs="Times New Roman"/>
         </w:rPr>
-        <w:t xml:space="preserve">DDC-OPSRS </w:t>
+      </w:pPr>
+      <w:r>
+        <w:rPr>
+          <w:rFonts w:ascii="Times New Roman" w:hAnsi="Times New Roman" w:cs="Times New Roman"/>
+        </w:rPr>
+        <w:t>The</w:t>
+      </w:r>
+      <w:r>
+        <w:rPr>
+          <w:rFonts w:ascii="Times New Roman" w:hAnsi="Times New Roman" w:cs="Times New Roman"/>
+        </w:rPr>
+        <w:t xml:space="preserve"> </w:t>
+      </w:r>
+      <w:r>
+        <w:rPr>
+          <w:rFonts w:ascii="Times New Roman" w:hAnsi="Times New Roman" w:cs="Times New Roman"/>
+        </w:rPr>
+        <w:t>first objective</w:t>
+      </w:r>
+      <w:r>
+        <w:rPr>
+          <w:rFonts w:ascii="Times New Roman" w:hAnsi="Times New Roman" w:cs="Times New Roman"/>
+        </w:rPr>
+        <w:t xml:space="preserve"> of the</w:t>
       </w:r>
       <w:r>
         <w:rPr>
           <w:rFonts w:ascii="Times New Roman" w:eastAsia="Times New Roman" w:hAnsi="Times New Roman" w:cs="Times New Roman"/>
         </w:rPr>
-        <w:t>(</w:t>
-      </w:r>
-      <w:proofErr w:type="spellStart"/>
-      <w:r>
-        <w:rPr>
-          <w:rFonts w:ascii="Times New Roman" w:hAnsi="Times New Roman" w:cs="Times New Roman"/>
-          <w:bCs/>
-        </w:rPr>
-        <w:t>Dreident</w:t>
-      </w:r>
-      <w:proofErr w:type="spellEnd"/>
-      <w:r>
-        <w:rPr>
-          <w:rFonts w:ascii="Times New Roman" w:hAnsi="Times New Roman" w:cs="Times New Roman"/>
-          <w:bCs/>
-        </w:rPr>
         <w:t xml:space="preserve"> </w:t>
       </w:r>
       <w:r>
         <w:rPr>
-          <w:rFonts w:ascii="Times New Roman" w:hAnsi="Times New Roman" w:cs="Times New Roman"/>
-          <w:bCs/>
-        </w:rPr>
-        <w:t xml:space="preserve">Dental Care </w:t>
-      </w:r>
-      <w:r>
-        <w:rPr>
-          <w:rFonts w:ascii="Times New Roman" w:hAnsi="Times New Roman" w:cs="Times New Roman"/>
-          <w:bCs/>
-        </w:rPr>
-        <w:t xml:space="preserve">Online </w:t>
-      </w:r>
-      <w:r>
-        <w:rPr>
-          <w:rFonts w:ascii="Times New Roman" w:hAnsi="Times New Roman" w:cs="Times New Roman"/>
-          <w:bCs/>
-        </w:rPr>
-        <w:t xml:space="preserve">Patients </w:t>
-      </w:r>
-      <w:r>
-        <w:rPr>
-          <w:rFonts w:ascii="Times New Roman" w:hAnsi="Times New Roman" w:cs="Times New Roman"/>
-          <w:bCs/>
-        </w:rPr>
-        <w:t>Scheduling with Reminder System</w:t>
-      </w:r>
-      <w:r>
-        <w:rPr>
           <w:rFonts w:ascii="Times New Roman" w:eastAsia="Times New Roman" w:hAnsi="Times New Roman" w:cs="Times New Roman"/>
         </w:rPr>
-        <w:t>)</w:t>
+        <w:t>(DDC-OPSRS)</w:t>
       </w:r>
       <w:r>
         <w:rPr>
           <w:rFonts w:ascii="Times New Roman" w:eastAsia="Times New Roman" w:hAnsi="Times New Roman" w:cs="Times New Roman"/>
         </w:rPr>
-        <w:t xml:space="preserve"> is to reduce the time to schedule an appointment for </w:t>
+        <w:t xml:space="preserve"> </w:t>
       </w:r>
       <w:r>
         <w:rPr>
           <w:rFonts w:ascii="Times New Roman" w:eastAsia="Times New Roman" w:hAnsi="Times New Roman" w:cs="Times New Roman"/>
         </w:rPr>
+        <w:t>is to reduce the time</w:t>
+      </w:r>
+      <w:r>
+        <w:rPr>
+          <w:rFonts w:ascii="Times New Roman" w:eastAsia="Times New Roman" w:hAnsi="Times New Roman" w:cs="Times New Roman"/>
+        </w:rPr>
+        <w:t xml:space="preserve"> need</w:t>
+      </w:r>
+      <w:r>
+        <w:rPr>
+          <w:rFonts w:ascii="Times New Roman" w:eastAsia="Times New Roman" w:hAnsi="Times New Roman" w:cs="Times New Roman"/>
+        </w:rPr>
+        <w:t>ed</w:t>
+      </w:r>
+      <w:r>
+        <w:rPr>
+          <w:rFonts w:ascii="Times New Roman" w:eastAsia="Times New Roman" w:hAnsi="Times New Roman" w:cs="Times New Roman"/>
+        </w:rPr>
+        <w:t xml:space="preserve"> to schedule an appointment</w:t>
+      </w:r>
+      <w:r>
+        <w:rPr>
+          <w:rFonts w:ascii="Times New Roman" w:eastAsia="Times New Roman" w:hAnsi="Times New Roman" w:cs="Times New Roman"/>
+        </w:rPr>
+        <w:t>.</w:t>
+      </w:r>
+      <w:r>
+        <w:rPr>
+          <w:rFonts w:ascii="Times New Roman" w:eastAsia="Times New Roman" w:hAnsi="Times New Roman" w:cs="Times New Roman"/>
+        </w:rPr>
+        <w:t xml:space="preserve"> </w:t>
+      </w:r>
+      <w:r>
+        <w:rPr>
+          <w:rFonts w:ascii="Times New Roman" w:eastAsia="Times New Roman" w:hAnsi="Times New Roman" w:cs="Times New Roman"/>
+        </w:rPr>
+        <w:t>Patients may schedule appoin</w:t>
+      </w:r>
+      <w:r>
+        <w:rPr>
+          <w:rFonts w:ascii="Times New Roman" w:eastAsia="Times New Roman" w:hAnsi="Times New Roman" w:cs="Times New Roman"/>
+        </w:rPr>
+        <w:t>tments online, without</w:t>
+      </w:r>
+      <w:r>
+        <w:rPr>
+          <w:rFonts w:ascii="Times New Roman" w:eastAsia="Times New Roman" w:hAnsi="Times New Roman" w:cs="Times New Roman"/>
+        </w:rPr>
+        <w:t xml:space="preserve"> having to call or visit the clinic.</w:t>
+      </w:r>
+      <w:r>
+        <w:rPr>
+          <w:rFonts w:ascii="Times New Roman" w:eastAsia="Times New Roman" w:hAnsi="Times New Roman" w:cs="Times New Roman"/>
+        </w:rPr>
+        <w:t xml:space="preserve"> In addition, patients will be able to create and edit online profiles. </w:t>
+      </w:r>
+      <w:r>
+        <w:rPr>
+          <w:rFonts w:ascii="Times New Roman" w:eastAsia="Times New Roman" w:hAnsi="Times New Roman" w:cs="Times New Roman"/>
+        </w:rPr>
+        <w:t xml:space="preserve">The system will also remind </w:t>
+      </w:r>
+      <w:r>
+        <w:rPr>
+          <w:rFonts w:ascii="Times New Roman" w:eastAsia="Times New Roman" w:hAnsi="Times New Roman" w:cs="Times New Roman"/>
+        </w:rPr>
         <w:t>patients</w:t>
       </w:r>
       <w:r>
         <w:rPr>
           <w:rFonts w:ascii="Times New Roman" w:eastAsia="Times New Roman" w:hAnsi="Times New Roman" w:cs="Times New Roman"/>
         </w:rPr>
-        <w:t xml:space="preserve"> as they can do it online with our system without the need to go to the </w:t>
+        <w:t xml:space="preserve"> of </w:t>
       </w:r>
       <w:r>
         <w:rPr>
           <w:rFonts w:ascii="Times New Roman" w:eastAsia="Times New Roman" w:hAnsi="Times New Roman" w:cs="Times New Roman"/>
         </w:rPr>
-        <w:t xml:space="preserve">dental clinic </w:t>
-      </w:r>
-      <w:r>
-        <w:rPr>
-          <w:rFonts w:ascii="Times New Roman" w:eastAsia="Times New Roman" w:hAnsi="Times New Roman" w:cs="Times New Roman"/>
-        </w:rPr>
-        <w:t xml:space="preserve">itself. </w:t>
-      </w:r>
-      <w:r>
-        <w:rPr>
-          <w:rFonts w:ascii="Times New Roman" w:eastAsia="Times New Roman" w:hAnsi="Times New Roman" w:cs="Times New Roman"/>
-        </w:rPr>
-        <w:t>Patients</w:t>
-      </w:r>
-      <w:r>
-        <w:rPr>
-          <w:rFonts w:ascii="Times New Roman" w:eastAsia="Times New Roman" w:hAnsi="Times New Roman" w:cs="Times New Roman"/>
-        </w:rPr>
-        <w:t xml:space="preserve"> will be able to create and edit information on their online profile they created. The system will also remind </w:t>
-      </w:r>
-      <w:r>
-        <w:rPr>
-          <w:rFonts w:ascii="Times New Roman" w:eastAsia="Times New Roman" w:hAnsi="Times New Roman" w:cs="Times New Roman"/>
-        </w:rPr>
-        <w:t>patients</w:t>
-      </w:r>
-      <w:r>
-        <w:rPr>
-          <w:rFonts w:ascii="Times New Roman" w:eastAsia="Times New Roman" w:hAnsi="Times New Roman" w:cs="Times New Roman"/>
-        </w:rPr>
-        <w:t xml:space="preserve"> for their upcoming scheduled appointments </w:t>
-      </w:r>
-      <w:r>
-        <w:rPr>
-          <w:rFonts w:ascii="Times New Roman" w:hAnsi="Times New Roman" w:cs="Times New Roman"/>
-        </w:rPr>
-        <w:t>through email and SMS from the information they provided on their online profile</w:t>
+        <w:t xml:space="preserve">their upcoming scheduled appointments </w:t>
+      </w:r>
+      <w:r>
+        <w:rPr>
+          <w:rFonts w:ascii="Times New Roman" w:hAnsi="Times New Roman" w:cs="Times New Roman"/>
+        </w:rPr>
+        <w:t xml:space="preserve">through email and SMS from the information they </w:t>
+      </w:r>
+      <w:r>
+        <w:rPr>
+          <w:rFonts w:ascii="Times New Roman" w:hAnsi="Times New Roman" w:cs="Times New Roman"/>
+        </w:rPr>
+        <w:t xml:space="preserve">have </w:t>
+      </w:r>
+      <w:r>
+        <w:rPr>
+          <w:rFonts w:ascii="Times New Roman" w:hAnsi="Times New Roman" w:cs="Times New Roman"/>
+        </w:rPr>
+        <w:t>provided on their online profile</w:t>
       </w:r>
       <w:r>
         <w:rPr>
@@ -1799,7 +1957,7 @@
         <w:rPr>
           <w:rFonts w:ascii="Times New Roman" w:hAnsi="Times New Roman" w:cs="Times New Roman"/>
         </w:rPr>
-        <w:t xml:space="preserve"> Front Desk and Admins will be able track the schedules and the reminders</w:t>
+        <w:t xml:space="preserve"> The secretary/receptionist</w:t>
       </w:r>
       <w:r>
         <w:rPr>
@@ -1811,7 +1969,49 @@
         <w:rPr>
           <w:rFonts w:ascii="Times New Roman" w:hAnsi="Times New Roman" w:cs="Times New Roman"/>
         </w:rPr>
-        <w:t xml:space="preserve">on specific admin created </w:t>
+        <w:t xml:space="preserve">will be able track schedules and </w:t>
+      </w:r>
+      <w:r>
+        <w:rPr>
+          <w:rFonts w:ascii="Times New Roman" w:hAnsi="Times New Roman" w:cs="Times New Roman"/>
+        </w:rPr>
+        <w:t>reminders</w:t>
+      </w:r>
+      <w:r>
+        <w:rPr>
+          <w:rFonts w:ascii="Times New Roman" w:hAnsi="Times New Roman" w:cs="Times New Roman"/>
+        </w:rPr>
+        <w:t xml:space="preserve"> </w:t>
+      </w:r>
+      <w:r>
+        <w:rPr>
+          <w:rFonts w:ascii="Times New Roman" w:hAnsi="Times New Roman" w:cs="Times New Roman"/>
+        </w:rPr>
+        <w:t xml:space="preserve">on </w:t>
+      </w:r>
+      <w:r>
+        <w:rPr>
+          <w:rFonts w:ascii="Times New Roman" w:hAnsi="Times New Roman" w:cs="Times New Roman"/>
+        </w:rPr>
+        <w:t xml:space="preserve">a </w:t>
+      </w:r>
+      <w:r>
+        <w:rPr>
+          <w:rFonts w:ascii="Times New Roman" w:hAnsi="Times New Roman" w:cs="Times New Roman"/>
+        </w:rPr>
+        <w:t xml:space="preserve">specific </w:t>
+      </w:r>
+      <w:r>
+        <w:rPr>
+          <w:rFonts w:ascii="Times New Roman" w:hAnsi="Times New Roman" w:cs="Times New Roman"/>
+        </w:rPr>
+        <w:t xml:space="preserve">admin </w:t>
+      </w:r>
+      <w:r>
+        <w:rPr>
+          <w:rFonts w:ascii="Times New Roman" w:hAnsi="Times New Roman" w:cs="Times New Roman"/>
+        </w:rPr>
+        <w:t xml:space="preserve">created </w:t>
       </w:r>
       <w:r>
         <w:rPr>
@@ -1823,13 +2023,37 @@
         <w:rPr>
           <w:rFonts w:ascii="Times New Roman" w:hAnsi="Times New Roman" w:cs="Times New Roman"/>
         </w:rPr>
-        <w:t xml:space="preserve"> They can also add, edit, remove and also print </w:t>
-      </w:r>
-      <w:r>
-        <w:rPr>
-          <w:rFonts w:ascii="Times New Roman" w:hAnsi="Times New Roman" w:cs="Times New Roman"/>
-        </w:rPr>
-        <w:t>patient’s</w:t>
+        <w:t xml:space="preserve"> </w:t>
+      </w:r>
+      <w:r>
+        <w:rPr>
+          <w:rFonts w:ascii="Times New Roman" w:hAnsi="Times New Roman" w:cs="Times New Roman"/>
+        </w:rPr>
+        <w:t>The secretary/receptionist</w:t>
+      </w:r>
+      <w:r>
+        <w:rPr>
+          <w:rFonts w:ascii="Times New Roman" w:hAnsi="Times New Roman" w:cs="Times New Roman"/>
+        </w:rPr>
+        <w:t xml:space="preserve"> can</w:t>
+      </w:r>
+      <w:r>
+        <w:rPr>
+          <w:rFonts w:ascii="Times New Roman" w:hAnsi="Times New Roman" w:cs="Times New Roman"/>
+        </w:rPr>
+        <w:t xml:space="preserve"> also add, edit, remove and</w:t>
+      </w:r>
+      <w:r>
+        <w:rPr>
+          <w:rFonts w:ascii="Times New Roman" w:hAnsi="Times New Roman" w:cs="Times New Roman"/>
+        </w:rPr>
+        <w:t xml:space="preserve"> print </w:t>
+      </w:r>
+      <w:r>
+        <w:rPr>
+          <w:rFonts w:ascii="Times New Roman" w:hAnsi="Times New Roman" w:cs="Times New Roman"/>
+        </w:rPr>
+        <w:t>patients’</w:t>
       </w:r>
       <w:r>
         <w:rPr>
@@ -1841,7 +2065,13 @@
         <w:rPr>
           <w:rFonts w:ascii="Times New Roman" w:hAnsi="Times New Roman" w:cs="Times New Roman"/>
         </w:rPr>
-        <w:t xml:space="preserve"> or print monthly reports</w:t>
+        <w:t>, and</w:t>
+      </w:r>
+      <w:r>
+        <w:rPr>
+          <w:rFonts w:ascii="Times New Roman" w:hAnsi="Times New Roman" w:cs="Times New Roman"/>
+        </w:rPr>
+        <w:t xml:space="preserve"> print monthly reports</w:t>
       </w:r>
       <w:r>
         <w:rPr>
@@ -1904,251 +2134,17 @@
     <w:p>
       <w:pPr>
         <w:spacing w:after="0" w:line="360" w:lineRule="auto"/>
-        <w:ind w:left="720" w:firstLine="720"/>
+        <w:ind w:left="720" w:firstLine="360"/>
         <w:jc w:val="both"/>
         <w:rPr>
           <w:rFonts w:ascii="Times New Roman" w:hAnsi="Times New Roman" w:cs="Times New Roman"/>
-          <w:bCs/>
-          <w:sz w:val="24"/>
-          <w:szCs w:val="24"/>
-        </w:rPr>
-        <w:sectPr>
-          <w:pgSz w:w="12240" w:h="15840"/>
-          <w:pgMar w:top="1440" w:right="1440" w:bottom="1440" w:left="2160" w:header="706" w:footer="288" w:gutter="0"/>
-          <w:cols w:space="708"/>
-          <w:docGrid w:linePitch="360"/>
-        </w:sectPr>
-      </w:pPr>
-      <w:r>
-        <w:rPr>
-          <w:rFonts w:ascii="Times New Roman" w:hAnsi="Times New Roman" w:cs="Times New Roman"/>
-          <w:bCs/>
-          <w:sz w:val="24"/>
-          <w:szCs w:val="24"/>
-        </w:rPr>
-        <w:t xml:space="preserve">The </w:t>
-      </w:r>
-      <w:r>
-        <w:rPr>
-          <w:rFonts w:ascii="Times New Roman" w:eastAsia="Times New Roman" w:hAnsi="Times New Roman" w:cs="Times New Roman"/>
-        </w:rPr>
-        <w:t xml:space="preserve">DDC-OPSRS </w:t>
-      </w:r>
-      <w:r>
-        <w:rPr>
-          <w:rFonts w:ascii="Times New Roman" w:eastAsia="Times New Roman" w:hAnsi="Times New Roman" w:cs="Times New Roman"/>
-        </w:rPr>
-        <w:t>(</w:t>
-      </w:r>
-      <w:proofErr w:type="spellStart"/>
-      <w:r>
-        <w:rPr>
-          <w:rFonts w:ascii="Times New Roman" w:hAnsi="Times New Roman" w:cs="Times New Roman"/>
-          <w:bCs/>
-        </w:rPr>
-        <w:t>Dreident</w:t>
-      </w:r>
-      <w:proofErr w:type="spellEnd"/>
-      <w:r>
-        <w:rPr>
-          <w:rFonts w:ascii="Times New Roman" w:hAnsi="Times New Roman" w:cs="Times New Roman"/>
-          <w:bCs/>
-        </w:rPr>
-        <w:t xml:space="preserve"> </w:t>
-      </w:r>
-      <w:r>
-        <w:rPr>
-          <w:rFonts w:ascii="Times New Roman" w:hAnsi="Times New Roman" w:cs="Times New Roman"/>
-          <w:bCs/>
-        </w:rPr>
-        <w:t xml:space="preserve">Dental Care </w:t>
-      </w:r>
-      <w:r>
-        <w:rPr>
-          <w:rFonts w:ascii="Times New Roman" w:hAnsi="Times New Roman" w:cs="Times New Roman"/>
-          <w:bCs/>
-        </w:rPr>
-        <w:t xml:space="preserve">Online </w:t>
-      </w:r>
-      <w:r>
-        <w:rPr>
-          <w:rFonts w:ascii="Times New Roman" w:hAnsi="Times New Roman" w:cs="Times New Roman"/>
-          <w:bCs/>
-        </w:rPr>
-        <w:t xml:space="preserve">Patients </w:t>
-      </w:r>
-      <w:r>
-        <w:rPr>
-          <w:rFonts w:ascii="Times New Roman" w:hAnsi="Times New Roman" w:cs="Times New Roman"/>
-          <w:bCs/>
-        </w:rPr>
-        <w:t>Scheduling with Reminder System</w:t>
-      </w:r>
-      <w:r>
-        <w:rPr>
-          <w:rFonts w:ascii="Times New Roman" w:eastAsia="Times New Roman" w:hAnsi="Times New Roman" w:cs="Times New Roman"/>
-        </w:rPr>
-        <w:t>)</w:t>
-      </w:r>
-      <w:r>
-        <w:rPr>
-          <w:rFonts w:ascii="Times New Roman" w:eastAsia="Times New Roman" w:hAnsi="Times New Roman" w:cs="Times New Roman"/>
-        </w:rPr>
-        <w:t xml:space="preserve"> </w:t>
-      </w:r>
-      <w:r>
-        <w:rPr>
-          <w:rFonts w:ascii="Times New Roman" w:hAnsi="Times New Roman" w:cs="Times New Roman"/>
-          <w:bCs/>
-          <w:sz w:val="24"/>
-          <w:szCs w:val="24"/>
-        </w:rPr>
-        <w:t>is made for th</w:t>
-      </w:r>
-      <w:r>
-        <w:rPr>
-          <w:rFonts w:ascii="Times New Roman" w:hAnsi="Times New Roman" w:cs="Times New Roman"/>
-          <w:bCs/>
-          <w:sz w:val="24"/>
-          <w:szCs w:val="24"/>
-        </w:rPr>
-        <w:t>e convenience of the management</w:t>
-      </w:r>
-      <w:r>
-        <w:rPr>
-          <w:rFonts w:ascii="Times New Roman" w:hAnsi="Times New Roman" w:cs="Times New Roman"/>
-          <w:bCs/>
-          <w:sz w:val="24"/>
-          <w:szCs w:val="24"/>
-        </w:rPr>
-        <w:t xml:space="preserve"> of </w:t>
-      </w:r>
-      <w:proofErr w:type="spellStart"/>
-      <w:r>
-        <w:rPr>
-          <w:rFonts w:ascii="Times New Roman" w:hAnsi="Times New Roman" w:cs="Times New Roman"/>
-          <w:bCs/>
-        </w:rPr>
-        <w:t>Dreident</w:t>
-      </w:r>
-      <w:proofErr w:type="spellEnd"/>
-      <w:r>
-        <w:rPr>
-          <w:rFonts w:ascii="Times New Roman" w:hAnsi="Times New Roman" w:cs="Times New Roman"/>
-          <w:bCs/>
-        </w:rPr>
-        <w:t xml:space="preserve"> </w:t>
-      </w:r>
-      <w:r>
-        <w:rPr>
-          <w:rFonts w:ascii="Times New Roman" w:hAnsi="Times New Roman" w:cs="Times New Roman"/>
-          <w:bCs/>
-        </w:rPr>
-        <w:t xml:space="preserve">Dental Care </w:t>
-      </w:r>
-      <w:r>
-        <w:rPr>
-          <w:rFonts w:ascii="Times New Roman" w:hAnsi="Times New Roman" w:cs="Times New Roman"/>
-          <w:bCs/>
-          <w:sz w:val="24"/>
-          <w:szCs w:val="24"/>
-        </w:rPr>
-        <w:t xml:space="preserve">and its </w:t>
-      </w:r>
-      <w:r>
-        <w:rPr>
-          <w:rFonts w:ascii="Times New Roman" w:hAnsi="Times New Roman" w:cs="Times New Roman"/>
-          <w:bCs/>
-          <w:sz w:val="24"/>
-          <w:szCs w:val="24"/>
-        </w:rPr>
-        <w:t>patients</w:t>
-      </w:r>
-      <w:r>
-        <w:rPr>
-          <w:rFonts w:ascii="Times New Roman" w:hAnsi="Times New Roman" w:cs="Times New Roman"/>
-          <w:bCs/>
-          <w:sz w:val="24"/>
-          <w:szCs w:val="24"/>
-        </w:rPr>
-        <w:t xml:space="preserve">. In addition, this project is to develop the system of the </w:t>
-      </w:r>
-      <w:proofErr w:type="spellStart"/>
-      <w:r>
-        <w:rPr>
-          <w:rFonts w:ascii="Times New Roman" w:hAnsi="Times New Roman" w:cs="Times New Roman"/>
-          <w:bCs/>
-        </w:rPr>
-        <w:t>Dreident</w:t>
-      </w:r>
-      <w:proofErr w:type="spellEnd"/>
-      <w:r>
-        <w:rPr>
-          <w:rFonts w:ascii="Times New Roman" w:hAnsi="Times New Roman" w:cs="Times New Roman"/>
-          <w:bCs/>
-        </w:rPr>
-        <w:t xml:space="preserve"> </w:t>
-      </w:r>
-      <w:r>
-        <w:rPr>
-          <w:rFonts w:ascii="Times New Roman" w:hAnsi="Times New Roman" w:cs="Times New Roman"/>
-          <w:bCs/>
-        </w:rPr>
-        <w:t xml:space="preserve">Dental Care </w:t>
-      </w:r>
-      <w:r>
-        <w:rPr>
-          <w:rFonts w:ascii="Times New Roman" w:hAnsi="Times New Roman" w:cs="Times New Roman"/>
-          <w:bCs/>
-          <w:sz w:val="24"/>
-          <w:szCs w:val="24"/>
-        </w:rPr>
-        <w:t xml:space="preserve">to produce a unique quality of perfection to </w:t>
-      </w:r>
-      <w:r>
-        <w:rPr>
-          <w:rFonts w:ascii="Times New Roman" w:hAnsi="Times New Roman" w:cs="Times New Roman"/>
-          <w:bCs/>
-          <w:sz w:val="24"/>
-          <w:szCs w:val="24"/>
-        </w:rPr>
-        <w:t>ful</w:t>
-      </w:r>
-      <w:r>
-        <w:rPr>
-          <w:rFonts w:ascii="Times New Roman" w:hAnsi="Times New Roman" w:cs="Times New Roman"/>
-          <w:bCs/>
-          <w:sz w:val="24"/>
-          <w:szCs w:val="24"/>
-        </w:rPr>
-        <w:t>f</w:t>
-      </w:r>
-      <w:r>
-        <w:rPr>
-          <w:rFonts w:ascii="Times New Roman" w:hAnsi="Times New Roman" w:cs="Times New Roman"/>
-          <w:bCs/>
-          <w:sz w:val="24"/>
-          <w:szCs w:val="24"/>
-        </w:rPr>
-        <w:t>il</w:t>
-      </w:r>
-      <w:r>
-        <w:rPr>
-          <w:rFonts w:ascii="Times New Roman" w:hAnsi="Times New Roman" w:cs="Times New Roman"/>
-          <w:bCs/>
-          <w:sz w:val="24"/>
-          <w:szCs w:val="24"/>
-        </w:rPr>
-        <w:t>l</w:t>
-      </w:r>
-      <w:r>
-        <w:rPr>
-          <w:rFonts w:ascii="Times New Roman" w:hAnsi="Times New Roman" w:cs="Times New Roman"/>
-          <w:bCs/>
-          <w:sz w:val="24"/>
-          <w:szCs w:val="24"/>
-        </w:rPr>
-        <w:t xml:space="preserve"> the customer’s satisfaction. </w:t>
+        </w:rPr>
+      </w:pPr>
+      <w:r>
+        <w:rPr>
+          <w:rFonts w:ascii="Times New Roman" w:hAnsi="Times New Roman" w:cs="Times New Roman"/>
+        </w:rPr>
+        <w:t>The “Dreident Dental Care Online Patients Scheduling with Reminder System”, (DDC-OPSRS), has been created for the benefit of the Dreident Dental Care practice, management and for the convenience of their patients. Additionally, the system is intended to increase the quality of care provided by Dreident Dental Care for its patients, its business practice professionalism by maintaining a historical database of patient treatments. The client, utilizing a state of the art system such as the DDC-OPSRS, is an expression of its endeavor to provide a unique quality of perfection for their patients from initial online research, through treatment and ongoing dental maintenance. This striving for perfection creating a satisfied and loyal patient base and making Dreident Dental Care a patient’s dentist of choice.</w:t>
       </w:r>
     </w:p>
     <w:p>
@@ -2203,7 +2199,8 @@
     <w:p>
       <w:pPr>
         <w:spacing w:after="0" w:line="360" w:lineRule="auto"/>
-        <w:ind w:firstLine="720"/>
+        <w:ind w:left="720" w:firstLine="720"/>
+        <w:jc w:val="both"/>
         <w:rPr>
           <w:rFonts w:ascii="Times New Roman" w:hAnsi="Times New Roman" w:cs="Times New Roman"/>
         </w:rPr>
@@ -2212,34 +2209,8 @@
         <w:rPr>
           <w:rFonts w:ascii="Times New Roman" w:eastAsia="Times New Roman" w:hAnsi="Times New Roman" w:cs="Times New Roman"/>
         </w:rPr>
-        <w:t xml:space="preserve">System will be able to record Patient’s information using a form. Patients and Admin can also </w:t>
-      </w:r>
-      <w:r>
-        <w:rPr>
-          <w:rFonts w:ascii="Times New Roman" w:eastAsia="Times New Roman" w:hAnsi="Times New Roman" w:cs="Times New Roman"/>
-        </w:rPr>
-        <w:t>add, edit or remove information</w:t>
-      </w:r>
-      <w:r>
-        <w:rPr>
-          <w:rFonts w:ascii="Times New Roman" w:eastAsia="Times New Roman" w:hAnsi="Times New Roman" w:cs="Times New Roman"/>
-        </w:rPr>
-        <w:t>.</w:t>
-      </w:r>
-      <w:r>
-        <w:rPr>
-          <w:rFonts w:ascii="Times New Roman" w:eastAsia="Times New Roman" w:hAnsi="Times New Roman" w:cs="Times New Roman"/>
-        </w:rPr>
-        <w:t xml:space="preserve"> It will show a list all scheduled appointments made on the system based on the date at the Admin’s interface.  The system will have a reminder system that will send Patients with notifications regarding their scheduled appointment via SMS and email</w:t>
-      </w:r>
-    </w:p>
-    <w:p>
-      <w:pPr>
-        <w:spacing w:after="0" w:line="360" w:lineRule="auto"/>
-        <w:rPr>
-          <w:rFonts w:ascii="Times New Roman" w:hAnsi="Times New Roman" w:cs="Times New Roman"/>
-        </w:rPr>
-      </w:pPr>
+        <w:t>The (DDC-OPSRS) will record a patient’s information using an online form. Patients and practice admin can add, edit or delete information. It will show all scheduled appointments entered into the system for a requested date at the admin’s interface.  The system will have a reminder system incorporated into it sending advance notifications of appointment date and time to patients via SMS text message and or email dependent on the patient’s preference.</w:t>
+      </w:r>
     </w:p>
     <w:p>
       <w:pPr>
@@ -2268,22 +2239,25 @@
     <w:p>
       <w:pPr>
         <w:spacing w:after="0" w:line="360" w:lineRule="auto"/>
-        <w:rPr>
-          <w:rFonts w:ascii="Times New Roman" w:hAnsi="Times New Roman" w:cs="Times New Roman"/>
-        </w:rPr>
-      </w:pPr>
-      <w:r>
-        <w:rPr>
-          <w:rFonts w:ascii="Times New Roman" w:hAnsi="Times New Roman" w:cs="Times New Roman"/>
-          <w:b/>
-        </w:rPr>
-        <w:tab/>
-      </w:r>
-      <w:r>
-        <w:rPr>
-          <w:rFonts w:ascii="Times New Roman" w:hAnsi="Times New Roman" w:cs="Times New Roman"/>
-        </w:rPr>
-        <w:t>The system will not be able to work offline on both Patient and Admin if either has no internet connection. Patients won’t be able to receive any notification if they don’t have either email or phone. They won’t able to access the admin system as the Admin has a different login credentials. The system will be limited with either Patient’s or Dentist’s schedule availability and also with their computer literacy.</w:t>
+        <w:ind w:left="720" w:firstLine="720"/>
+        <w:jc w:val="both"/>
+        <w:rPr>
+          <w:rFonts w:ascii="Times New Roman" w:hAnsi="Times New Roman" w:cs="Times New Roman"/>
+        </w:rPr>
+      </w:pPr>
+      <w:r>
+        <w:rPr>
+          <w:rFonts w:ascii="Times New Roman" w:hAnsi="Times New Roman" w:cs="Times New Roman"/>
+        </w:rPr>
+        <w:t xml:space="preserve">The DDC-OPSRS system is an online system and will not be accessible for patients </w:t>
+      </w:r>
+      <w:bookmarkStart w:id="0" w:name="_GoBack"/>
+      <w:bookmarkEnd w:id="0"/>
+      <w:r>
+        <w:rPr>
+          <w:rFonts w:ascii="Times New Roman" w:hAnsi="Times New Roman" w:cs="Times New Roman"/>
+        </w:rPr>
+        <w:t>or admin if internet connectivity is unavailable. Patients without a mobile phone or email will not be able to receive appointment reminder notifications via the automated system. For patient confidentiality, the admin system will have a separate secure access utilizing different login credentials. The system will be limited with either Patient’s or Dentist’s schedule availability and also their computer literacy.</w:t>
       </w:r>
     </w:p>
     <w:p>
@@ -2612,7 +2586,7 @@
       </w:pPr>
       <w:r>
         <w:pict>
-          <v:shape id="_x0000_i1036" type="#_x0000_t75" style="width:510.75pt;height:390.75pt">
+          <v:shape id="_x0000_i1026" type="#_x0000_t75" style="width:510.75pt;height:390.75pt">
             <v:imagedata r:id="rId9" o:title="dfdexisting"/>
           </v:shape>
         </w:pict>
@@ -2623,8 +2597,6 @@
         <w:spacing w:after="0" w:line="360" w:lineRule="auto"/>
         <w:jc w:val="center"/>
       </w:pPr>
-      <w:bookmarkStart w:id="0" w:name="_GoBack"/>
-      <w:bookmarkEnd w:id="0"/>
       <w:r>
         <w:lastRenderedPageBreak/>
         <w:t>Data Flow Diagram (Proposed System)</w:t>

</xml_diff>